<commit_message>
update format persetujuan kkprnb
</commit_message>
<xml_diff>
--- a/public/templates/kkprnb/FORMAT_PERSETUJUAN_KKPR_NB.docx
+++ b/public/templates/kkprnb/FORMAT_PERSETUJUAN_KKPR_NB.docx
@@ -443,7 +443,7 @@
                 <w:color w:val="00B050"/>
                 <w:lang w:val="id-ID"/>
               </w:rPr>
-              <w:t>...</w:t>
+              <w:t>${nama_pemohon}</w:t>
             </w:r>
           </w:p>
         </w:tc>
@@ -540,7 +540,7 @@
                 <w:color w:val="00B050"/>
                 <w:lang w:val="id-ID"/>
               </w:rPr>
-              <w:t>...</w:t>
+              <w:t>${nik}</w:t>
             </w:r>
           </w:p>
         </w:tc>
@@ -650,7 +650,7 @@
                 <w:color w:val="00B050"/>
                 <w:lang w:val="id-ID"/>
               </w:rPr>
-              <w:t>...</w:t>
+              <w:t>${alamat_pemohon}</w:t>
             </w:r>
           </w:p>
         </w:tc>
@@ -761,15 +761,7 @@
                 <w:color w:val="00B050"/>
                 <w:lang w:val="id-ID"/>
               </w:rPr>
-              <w:t>...</w:t>
-            </w:r>
-            <w:r>
-              <w:rPr>
-                <w:b/>
-                <w:bCs/>
-                <w:color w:val="00B050"/>
-              </w:rPr>
-              <w:t xml:space="preserve">                    </w:t>
+              <w:t>${no_hp}</w:t>
             </w:r>
           </w:p>
         </w:tc>
@@ -890,7 +882,7 @@
                 <w:color w:val="00B050"/>
                 <w:lang w:val="id-ID"/>
               </w:rPr>
-              <w:t>...</w:t>
+              <w:t>${email}</w:t>
             </w:r>
           </w:p>
         </w:tc>
@@ -1003,7 +995,7 @@
                 <w:color w:val="00B050"/>
                 <w:lang w:val="id-ID"/>
               </w:rPr>
-              <w:t>...</w:t>
+              <w:t>${jenis_kegiatan}</w:t>
             </w:r>
           </w:p>
         </w:tc>
@@ -1211,7 +1203,7 @@
                 <w:color w:val="00B050"/>
                 <w:lang w:val="id-ID"/>
               </w:rPr>
-              <w:t>...</w:t>
+              <w:t>${alamat_tanah}</w:t>
             </w:r>
           </w:p>
         </w:tc>
@@ -1325,7 +1317,7 @@
                 <w:color w:val="00B050"/>
                 <w:lang w:val="id-ID"/>
               </w:rPr>
-              <w:t>...</w:t>
+              <w:t>${kel_tanah}</w:t>
             </w:r>
           </w:p>
         </w:tc>
@@ -1439,7 +1431,7 @@
                 <w:color w:val="00B050"/>
                 <w:lang w:val="id-ID"/>
               </w:rPr>
-              <w:t>...</w:t>
+              <w:t>${kec_tanah}</w:t>
             </w:r>
           </w:p>
         </w:tc>
@@ -1849,7 +1841,7 @@
                 <w:color w:val="00B050"/>
                 <w:lang w:val="id-ID"/>
               </w:rPr>
-              <w:t>...</w:t>
+              <w:t>${luas_permohonan}</w:t>
             </w:r>
             <w:r>
               <w:t xml:space="preserve"> </w:t>
@@ -1956,7 +1948,10 @@
               <w:spacing w:line="360" w:lineRule="auto"/>
             </w:pPr>
             <w:r>
-              <w:t>- meter</w:t>
+              <w:t>${kedalaman_min}</w:t>
+            </w:r>
+            <w:r>
+              <w:t xml:space="preserve"> meter</w:t>
             </w:r>
           </w:p>
         </w:tc>
@@ -2054,7 +2049,10 @@
               <w:spacing w:line="360" w:lineRule="auto"/>
             </w:pPr>
             <w:r>
-              <w:t>- meter</w:t>
+              <w:t>${kedalaman_max}</w:t>
+            </w:r>
+            <w:r>
+              <w:t xml:space="preserve"> meter</w:t>
             </w:r>
           </w:p>
         </w:tc>
@@ -2225,12 +2223,12 @@
         <w:tblW w:w="9604" w:type="dxa"/>
         <w:tblInd w:w="-368" w:type="dxa"/>
         <w:tblBorders>
-          <w:top w:val="nil"/>
-          <w:left w:val="nil"/>
-          <w:bottom w:val="nil"/>
-          <w:right w:val="nil"/>
-          <w:insideH w:val="nil"/>
-          <w:insideV w:val="nil"/>
+          <w:top w:val="single" w:sz="4" w:space="0" w:color="auto"/>
+          <w:left w:val="single" w:sz="4" w:space="0" w:color="auto"/>
+          <w:bottom w:val="single" w:sz="4" w:space="0" w:color="auto"/>
+          <w:right w:val="single" w:sz="4" w:space="0" w:color="auto"/>
+          <w:insideH w:val="single" w:sz="4" w:space="0" w:color="auto"/>
+          <w:insideV w:val="single" w:sz="4" w:space="0" w:color="auto"/>
         </w:tblBorders>
         <w:tblLayout w:type="fixed"/>
         <w:tblLook w:val="0400" w:firstRow="0" w:lastRow="0" w:firstColumn="0" w:lastColumn="0" w:noHBand="0" w:noVBand="1"/>
@@ -2458,7 +2456,7 @@
                 <w:color w:val="00B050"/>
                 <w:lang w:val="id-ID"/>
               </w:rPr>
-              <w:t>...</w:t>
+              <w:t>${luas_disetujui}</w:t>
             </w:r>
             <w:r>
               <w:rPr>
@@ -2580,7 +2578,7 @@
               <w:rPr>
                 <w:lang w:val="id-ID"/>
               </w:rPr>
-              <w:t>...</w:t>
+              <w:t>${jenis_kegiatan_pemanfaatan}</w:t>
             </w:r>
           </w:p>
         </w:tc>
@@ -2697,7 +2695,7 @@
                 <w:color w:val="00B050"/>
                 <w:lang w:val="id-ID"/>
               </w:rPr>
-              <w:t>...</w:t>
+              <w:t>${kdb}</w:t>
             </w:r>
           </w:p>
         </w:tc>
@@ -2814,7 +2812,7 @@
                 <w:color w:val="00B050"/>
                 <w:lang w:val="id-ID"/>
               </w:rPr>
-              <w:t>...</w:t>
+              <w:t>${klb}</w:t>
             </w:r>
           </w:p>
         </w:tc>
@@ -2946,7 +2944,7 @@
                 <w:color w:val="00B050"/>
                 <w:lang w:val="id-ID"/>
               </w:rPr>
-              <w:t>...</w:t>
+              <w:t>${indikasi_program}</w:t>
             </w:r>
           </w:p>
         </w:tc>
@@ -3048,7 +3046,25 @@
                 <w:color w:val="00B050"/>
                 <w:lang w:val="id-ID"/>
               </w:rPr>
-              <w:t>...</w:t>
+              <w:t>$</w:t>
+            </w:r>
+            <w:r>
+              <w:rPr>
+                <w:b/>
+                <w:bCs/>
+                <w:color w:val="00B050"/>
+                <w:lang w:val="id-ID"/>
+              </w:rPr>
+              <w:t>{</w:t>
+            </w:r>
+            <w:r>
+              <w:rPr>
+                <w:b/>
+                <w:bCs/>
+                <w:color w:val="00B050"/>
+                <w:lang w:val="id-ID"/>
+              </w:rPr>
+              <w:t>persyaratan_pelaksanaan}</w:t>
             </w:r>
           </w:p>
         </w:tc>
@@ -3256,7 +3272,7 @@
                 <w:color w:val="00B050"/>
                 <w:lang w:val="id-ID"/>
               </w:rPr>
-              <w:t>...</w:t>
+              <w:t>${gsb}</w:t>
             </w:r>
           </w:p>
         </w:tc>
@@ -3361,7 +3377,7 @@
                 <w:color w:val="00B050"/>
                 <w:lang w:val="id-ID"/>
               </w:rPr>
-              <w:t>...</w:t>
+              <w:t>${jbb}</w:t>
             </w:r>
             <w:r>
               <w:t xml:space="preserve"> meter</w:t>
@@ -3438,42 +3454,6 @@
               <w:t>ijau (KDH) minimum</w:t>
             </w:r>
           </w:p>
-          <w:p>
-            <w:pPr>
-              <w:pBdr>
-                <w:top w:val="nil"/>
-                <w:left w:val="nil"/>
-                <w:bottom w:val="nil"/>
-                <w:right w:val="nil"/>
-                <w:between w:val="nil"/>
-              </w:pBdr>
-              <w:spacing w:line="360" w:lineRule="auto"/>
-            </w:pPr>
-          </w:p>
-          <w:p>
-            <w:pPr>
-              <w:pBdr>
-                <w:top w:val="nil"/>
-                <w:left w:val="nil"/>
-                <w:bottom w:val="nil"/>
-                <w:right w:val="nil"/>
-                <w:between w:val="nil"/>
-              </w:pBdr>
-              <w:spacing w:line="360" w:lineRule="auto"/>
-            </w:pPr>
-          </w:p>
-          <w:p>
-            <w:pPr>
-              <w:pBdr>
-                <w:top w:val="nil"/>
-                <w:left w:val="nil"/>
-                <w:bottom w:val="nil"/>
-                <w:right w:val="nil"/>
-                <w:between w:val="nil"/>
-              </w:pBdr>
-              <w:spacing w:line="360" w:lineRule="auto"/>
-            </w:pPr>
-          </w:p>
         </w:tc>
         <w:tc>
           <w:tcPr>
@@ -3566,7 +3546,7 @@
                 <w:color w:val="00B050"/>
                 <w:lang w:val="id-ID"/>
               </w:rPr>
-              <w:t>...</w:t>
+              <w:t>${kdh}</w:t>
             </w:r>
           </w:p>
         </w:tc>
@@ -3625,6 +3605,86 @@
               <w:tab/>
             </w:r>
           </w:p>
+        </w:tc>
+        <w:tc>
+          <w:tcPr>
+            <w:tcW w:w="382" w:type="dxa"/>
+          </w:tcPr>
+          <w:p>
+            <w:pPr>
+              <w:pBdr>
+                <w:top w:val="nil"/>
+                <w:left w:val="nil"/>
+                <w:bottom w:val="nil"/>
+                <w:right w:val="nil"/>
+                <w:between w:val="nil"/>
+              </w:pBdr>
+              <w:spacing w:line="360" w:lineRule="auto"/>
+              <w:rPr>
+                <w:color w:val="000000"/>
+              </w:rPr>
+            </w:pPr>
+            <w:r>
+              <w:rPr>
+                <w:color w:val="000000"/>
+              </w:rPr>
+              <w:t>:</w:t>
+            </w:r>
+          </w:p>
+        </w:tc>
+        <w:tc>
+          <w:tcPr>
+            <w:tcW w:w="4437" w:type="dxa"/>
+          </w:tcPr>
+          <w:p>
+            <w:pPr>
+              <w:pBdr>
+                <w:top w:val="nil"/>
+                <w:left w:val="nil"/>
+                <w:bottom w:val="nil"/>
+                <w:right w:val="nil"/>
+                <w:between w:val="nil"/>
+              </w:pBdr>
+              <w:spacing w:line="360" w:lineRule="auto"/>
+            </w:pPr>
+            <w:r>
+              <w:rPr>
+                <w:lang w:val="id-ID"/>
+              </w:rPr>
+              <w:t xml:space="preserve"> </w:t>
+            </w:r>
+            <w:r>
+              <w:t>meter</w:t>
+            </w:r>
+          </w:p>
+        </w:tc>
+      </w:tr>
+      <w:tr>
+        <w:tc>
+          <w:tcPr>
+            <w:tcW w:w="816" w:type="dxa"/>
+          </w:tcPr>
+          <w:p>
+            <w:pPr>
+              <w:pBdr>
+                <w:top w:val="nil"/>
+                <w:left w:val="nil"/>
+                <w:bottom w:val="nil"/>
+                <w:right w:val="nil"/>
+                <w:between w:val="nil"/>
+              </w:pBdr>
+              <w:spacing w:line="360" w:lineRule="auto"/>
+              <w:ind w:left="360"/>
+              <w:rPr>
+                <w:color w:val="000000"/>
+              </w:rPr>
+            </w:pPr>
+          </w:p>
+        </w:tc>
+        <w:tc>
+          <w:tcPr>
+            <w:tcW w:w="3969" w:type="dxa"/>
+          </w:tcPr>
           <w:p>
             <w:pPr>
               <w:numPr>
@@ -3639,9 +3699,6 @@
                 <w:between w:val="nil"/>
               </w:pBdr>
               <w:spacing w:line="360" w:lineRule="auto"/>
-              <w:rPr>
-                <w:color w:val="000000"/>
-              </w:rPr>
             </w:pPr>
             <w:r>
               <w:rPr>
@@ -3705,24 +3762,15 @@
                 <w:between w:val="nil"/>
               </w:pBdr>
               <w:spacing w:line="360" w:lineRule="auto"/>
-            </w:pPr>
-            <w:r>
-              <w:rPr>
-                <w:b/>
-                <w:bCs/>
-                <w:color w:val="00B050"/>
+              <w:rPr>
                 <w:lang w:val="id-ID"/>
               </w:rPr>
-              <w:t>...</w:t>
-            </w:r>
+            </w:pPr>
             <w:r>
               <w:rPr>
                 <w:lang w:val="id-ID"/>
               </w:rPr>
-              <w:t xml:space="preserve"> </w:t>
-            </w:r>
-            <w:r>
-              <w:t>meter</w:t>
+              <w:t>${ktb}</w:t>
             </w:r>
           </w:p>
         </w:tc>
@@ -3834,7 +3882,7 @@
                 <w:iCs/>
                 <w:color w:val="FF0000"/>
               </w:rPr>
-              <w:t>-</w:t>
+              <w:t>${jaringan_utilitas}</w:t>
             </w:r>
           </w:p>
         </w:tc>
@@ -6521,7 +6569,7 @@
                 <w:color w:val="00B050"/>
                 <w:lang w:val="id-ID"/>
               </w:rPr>
-              <w:t>...</w:t>
+              <w:t>${kdb}</w:t>
             </w:r>
           </w:p>
           <w:p>
@@ -6553,7 +6601,7 @@
                 <w:color w:val="00B050"/>
                 <w:lang w:val="id-ID"/>
               </w:rPr>
-              <w:t>...</w:t>
+              <w:t>${klb}</w:t>
             </w:r>
           </w:p>
           <w:p>
@@ -6585,7 +6633,16 @@
                 <w:color w:val="00B050"/>
                 <w:lang w:val="id-ID"/>
               </w:rPr>
-              <w:t xml:space="preserve">... </w:t>
+              <w:t>${kdh}</w:t>
+            </w:r>
+            <w:r>
+              <w:rPr>
+                <w:b/>
+                <w:bCs/>
+                <w:color w:val="00B050"/>
+                <w:lang w:val="id-ID"/>
+              </w:rPr>
+              <w:t xml:space="preserve"> </w:t>
             </w:r>
             <w:r>
               <w:rPr>
@@ -6624,7 +6681,7 @@
                 <w:color w:val="00B050"/>
                 <w:lang w:val="id-ID"/>
               </w:rPr>
-              <w:t>...</w:t>
+              <w:t>${gsb}</w:t>
             </w:r>
           </w:p>
           <w:p>

</xml_diff>